<commit_message>
More lit review changes
</commit_message>
<xml_diff>
--- a/IRB_survey_item/Literature Review_.docx
+++ b/IRB_survey_item/Literature Review_.docx
@@ -1769,6 +1769,29 @@
     <w:p>
       <w:pPr>
         <w:rPr>
+          <w:color w:val="222222"/>
+          <w:sz w:val="20"/>
+          <w:szCs w:val="20"/>
+          <w:highlight w:val="white"/>
+        </w:rPr>
+      </w:pPr>
+      <w:r>
+        <w:t>Providing an Oral Examination as an Authentic Assessment in a Large Section, Undergraduate Diversity Class</w:t>
+      </w:r>
+    </w:p>
+    <w:p>
+      <w:pPr>
+        <w:rPr>
+          <w:color w:val="222222"/>
+          <w:sz w:val="20"/>
+          <w:szCs w:val="20"/>
+          <w:highlight w:val="white"/>
+        </w:rPr>
+      </w:pPr>
+    </w:p>
+    <w:p>
+      <w:pPr>
+        <w:rPr>
           <w:b/>
           <w:i/>
         </w:rPr>
@@ -2068,6 +2091,7 @@
           <w:szCs w:val="20"/>
           <w:highlight w:val="white"/>
         </w:rPr>
+        <w:lastRenderedPageBreak/>
         <w:t xml:space="preserve">Joughin, G. (2010). </w:t>
       </w:r>
       <w:r>
@@ -3221,7 +3245,6 @@
           <w:szCs w:val="20"/>
           <w:highlight w:val="white"/>
         </w:rPr>
-        <w:lastRenderedPageBreak/>
         <w:t xml:space="preserve">Ohmann, P. (2019, February). An assessment of oral exams in introductory cs. In </w:t>
       </w:r>
       <w:r>

</xml_diff>

<commit_message>
Intro redone, methods analysis done
</commit_message>
<xml_diff>
--- a/IRB_survey_item/Literature Review_.docx
+++ b/IRB_survey_item/Literature Review_.docx
@@ -1,6 +1,6 @@
 
 <file path=word/document.xml><?xml version="1.0" encoding="utf-8"?>
-<w:document xmlns:wpc="http://schemas.microsoft.com/office/word/2010/wordprocessingCanvas" xmlns:cx="http://schemas.microsoft.com/office/drawing/2014/chartex" xmlns:cx1="http://schemas.microsoft.com/office/drawing/2015/9/8/chartex" xmlns:cx2="http://schemas.microsoft.com/office/drawing/2015/10/21/chartex" xmlns:cx3="http://schemas.microsoft.com/office/drawing/2016/5/9/chartex" xmlns:cx4="http://schemas.microsoft.com/office/drawing/2016/5/10/chartex" xmlns:cx5="http://schemas.microsoft.com/office/drawing/2016/5/11/chartex" xmlns:cx6="http://schemas.microsoft.com/office/drawing/2016/5/12/chartex" xmlns:cx7="http://schemas.microsoft.com/office/drawing/2016/5/13/chartex" xmlns:cx8="http://schemas.microsoft.com/office/drawing/2016/5/14/chartex" xmlns:mc="http://schemas.openxmlformats.org/markup-compatibility/2006" xmlns:aink="http://schemas.microsoft.com/office/drawing/2016/ink" xmlns:am3d="http://schemas.microsoft.com/office/drawing/2017/model3d" xmlns:o="urn:schemas-microsoft-com:office:office" xmlns:oel="http://schemas.microsoft.com/office/2019/extlst" xmlns:r="http://schemas.openxmlformats.org/officeDocument/2006/relationships" xmlns:m="http://schemas.openxmlformats.org/officeDocument/2006/math" xmlns:v="urn:schemas-microsoft-com:vml" xmlns:wp14="http://schemas.microsoft.com/office/word/2010/wordprocessingDrawing" xmlns:wp="http://schemas.openxmlformats.org/drawingml/2006/wordprocessingDrawing" xmlns:w10="urn:schemas-microsoft-com:office:word" xmlns:w="http://schemas.openxmlformats.org/wordprocessingml/2006/main" xmlns:w14="http://schemas.microsoft.com/office/word/2010/wordml" xmlns:w15="http://schemas.microsoft.com/office/word/2012/wordml" xmlns:w16cex="http://schemas.microsoft.com/office/word/2018/wordml/cex" xmlns:w16cid="http://schemas.microsoft.com/office/word/2016/wordml/cid" xmlns:w16="http://schemas.microsoft.com/office/word/2018/wordml" xmlns:w16sdtdh="http://schemas.microsoft.com/office/word/2020/wordml/sdtdatahash" xmlns:w16se="http://schemas.microsoft.com/office/word/2015/wordml/symex" xmlns:wpg="http://schemas.microsoft.com/office/word/2010/wordprocessingGroup" xmlns:wpi="http://schemas.microsoft.com/office/word/2010/wordprocessingInk" xmlns:wne="http://schemas.microsoft.com/office/word/2006/wordml" xmlns:wps="http://schemas.microsoft.com/office/word/2010/wordprocessingShape" mc:Ignorable="w14 w15 w16se w16cid w16 w16cex w16sdtdh wp14">
+<w:document xmlns:wpc="http://schemas.microsoft.com/office/word/2010/wordprocessingCanvas" xmlns:cx="http://schemas.microsoft.com/office/drawing/2014/chartex" xmlns:cx1="http://schemas.microsoft.com/office/drawing/2015/9/8/chartex" xmlns:cx2="http://schemas.microsoft.com/office/drawing/2015/10/21/chartex" xmlns:cx3="http://schemas.microsoft.com/office/drawing/2016/5/9/chartex" xmlns:cx4="http://schemas.microsoft.com/office/drawing/2016/5/10/chartex" xmlns:cx5="http://schemas.microsoft.com/office/drawing/2016/5/11/chartex" xmlns:cx6="http://schemas.microsoft.com/office/drawing/2016/5/12/chartex" xmlns:cx7="http://schemas.microsoft.com/office/drawing/2016/5/13/chartex" xmlns:cx8="http://schemas.microsoft.com/office/drawing/2016/5/14/chartex" xmlns:mc="http://schemas.openxmlformats.org/markup-compatibility/2006" xmlns:aink="http://schemas.microsoft.com/office/drawing/2016/ink" xmlns:am3d="http://schemas.microsoft.com/office/drawing/2017/model3d" xmlns:o="urn:schemas-microsoft-com:office:office" xmlns:oel="http://schemas.microsoft.com/office/2019/extlst" xmlns:r="http://schemas.openxmlformats.org/officeDocument/2006/relationships" xmlns:m="http://schemas.openxmlformats.org/officeDocument/2006/math" xmlns:v="urn:schemas-microsoft-com:vml" xmlns:wp14="http://schemas.microsoft.com/office/word/2010/wordprocessingDrawing" xmlns:wp="http://schemas.openxmlformats.org/drawingml/2006/wordprocessingDrawing" xmlns:w10="urn:schemas-microsoft-com:office:word" xmlns:w="http://schemas.openxmlformats.org/wordprocessingml/2006/main" xmlns:w14="http://schemas.microsoft.com/office/word/2010/wordml" xmlns:w15="http://schemas.microsoft.com/office/word/2012/wordml" xmlns:w16cex="http://schemas.microsoft.com/office/word/2018/wordml/cex" xmlns:w16cid="http://schemas.microsoft.com/office/word/2016/wordml/cid" xmlns:w16="http://schemas.microsoft.com/office/word/2018/wordml" xmlns:w16du="http://schemas.microsoft.com/office/word/2023/wordml/word16du" xmlns:w16sdtdh="http://schemas.microsoft.com/office/word/2020/wordml/sdtdatahash" xmlns:w16se="http://schemas.microsoft.com/office/word/2015/wordml/symex" xmlns:wpg="http://schemas.microsoft.com/office/word/2010/wordprocessingGroup" xmlns:wpi="http://schemas.microsoft.com/office/word/2010/wordprocessingInk" xmlns:wne="http://schemas.microsoft.com/office/word/2006/wordml" xmlns:wps="http://schemas.microsoft.com/office/word/2010/wordprocessingShape" mc:Ignorable="w14 w15 w16se w16cid w16 w16cex w16sdtdh w16du wp14">
   <w:body>
     <w:p>
       <w:pPr>
@@ -102,15 +102,7 @@
     </w:p>
     <w:p>
       <w:r>
-        <w:t xml:space="preserve">Type of class will change results, though we’d argue TA concerns would be valid in this setup regardless of </w:t>
-      </w:r>
-      <w:proofErr w:type="gramStart"/>
-      <w:r>
-        <w:t>material</w:t>
-      </w:r>
-      <w:proofErr w:type="gramEnd"/>
-      <w:r>
-        <w:t xml:space="preserve"> </w:t>
+        <w:t xml:space="preserve">Type of class will change results, though we’d argue TA concerns would be valid in this setup regardless of material </w:t>
       </w:r>
     </w:p>
     <w:p/>
@@ -136,17 +128,8 @@
           <w:b/>
           <w:i/>
         </w:rPr>
-        <w:t xml:space="preserve">Benefits and costs of written take home and online tests (open book, pandemic style) (including plagiarism and AI) comparing oral </w:t>
-      </w:r>
-      <w:proofErr w:type="gramStart"/>
-      <w:r>
-        <w:rPr>
-          <w:b/>
-          <w:i/>
-        </w:rPr>
-        <w:t>exams</w:t>
-      </w:r>
-      <w:proofErr w:type="gramEnd"/>
+        <w:t>Benefits and costs of written take home and online tests (open book, pandemic style) (including plagiarism and AI) comparing oral exams</w:t>
+      </w:r>
     </w:p>
     <w:p>
       <w:pPr>
@@ -712,7 +695,7 @@
           <w:szCs w:val="20"/>
           <w:highlight w:val="white"/>
         </w:rPr>
-        <w:t xml:space="preserve">Oral exam allows overall impression as a whole a grade, versus grading individual </w:t>
+        <w:t xml:space="preserve">Oral exam allows overall impression </w:t>
       </w:r>
       <w:proofErr w:type="gramStart"/>
       <w:r>
@@ -722,7 +705,7 @@
           <w:szCs w:val="20"/>
           <w:highlight w:val="white"/>
         </w:rPr>
-        <w:t>parts</w:t>
+        <w:t>as a whole a</w:t>
       </w:r>
       <w:proofErr w:type="gramEnd"/>
       <w:r>
@@ -732,7 +715,7 @@
           <w:szCs w:val="20"/>
           <w:highlight w:val="white"/>
         </w:rPr>
-        <w:t xml:space="preserve"> </w:t>
+        <w:t xml:space="preserve"> grade, versus grading individual parts </w:t>
       </w:r>
     </w:p>
     <w:p>
@@ -1257,19 +1240,8 @@
           <w:szCs w:val="20"/>
           <w:highlight w:val="white"/>
         </w:rPr>
-        <w:t xml:space="preserve">whole article about how orals can help with ChatGPT and how to do </w:t>
-      </w:r>
-      <w:proofErr w:type="gramStart"/>
-      <w:r>
-        <w:rPr>
-          <w:color w:val="222222"/>
-          <w:sz w:val="20"/>
-          <w:szCs w:val="20"/>
-          <w:highlight w:val="white"/>
-        </w:rPr>
-        <w:t>them</w:t>
-      </w:r>
-      <w:proofErr w:type="gramEnd"/>
+        <w:t>whole article about how orals can help with ChatGPT and how to do them</w:t>
+      </w:r>
     </w:p>
     <w:p>
       <w:pPr>
@@ -1388,17 +1360,8 @@
           <w:b/>
           <w:i/>
         </w:rPr>
-        <w:t xml:space="preserve">Scale problem with oral exams, why written exams were used in first </w:t>
-      </w:r>
-      <w:proofErr w:type="gramStart"/>
-      <w:r>
-        <w:rPr>
-          <w:b/>
-          <w:i/>
-        </w:rPr>
-        <w:t>place</w:t>
-      </w:r>
-      <w:proofErr w:type="gramEnd"/>
+        <w:t>Scale problem with oral exams, why written exams were used in first place</w:t>
+      </w:r>
     </w:p>
     <w:p/>
     <w:p>
@@ -2298,6 +2261,358 @@
     <w:p/>
     <w:p>
       <w:pPr>
+        <w:rPr>
+          <w:b/>
+          <w:bCs/>
+        </w:rPr>
+      </w:pPr>
+      <w:r>
+        <w:rPr>
+          <w:b/>
+          <w:bCs/>
+        </w:rPr>
+        <w:t>Classroom sizes used in other studies</w:t>
+      </w:r>
+    </w:p>
+    <w:p>
+      <w:pPr>
+        <w:rPr>
+          <w:color w:val="222222"/>
+          <w:sz w:val="20"/>
+          <w:szCs w:val="20"/>
+          <w:highlight w:val="white"/>
+        </w:rPr>
+      </w:pPr>
+      <w:proofErr w:type="spellStart"/>
+      <w:r>
+        <w:rPr>
+          <w:color w:val="222222"/>
+          <w:sz w:val="20"/>
+          <w:szCs w:val="20"/>
+          <w:highlight w:val="white"/>
+        </w:rPr>
+        <w:t>Huxham</w:t>
+      </w:r>
+      <w:proofErr w:type="spellEnd"/>
+      <w:r>
+        <w:rPr>
+          <w:color w:val="222222"/>
+          <w:sz w:val="20"/>
+          <w:szCs w:val="20"/>
+          <w:highlight w:val="white"/>
+        </w:rPr>
+        <w:t xml:space="preserve">, M., Campbell, F., &amp; Westwood, J. (2012). Oral versus written assessments: A test of student performance and attitudes. </w:t>
+      </w:r>
+      <w:r>
+        <w:rPr>
+          <w:i/>
+          <w:color w:val="222222"/>
+          <w:sz w:val="20"/>
+          <w:szCs w:val="20"/>
+          <w:highlight w:val="white"/>
+        </w:rPr>
+        <w:t>Assessment &amp; Evaluation in Higher Education</w:t>
+      </w:r>
+      <w:r>
+        <w:rPr>
+          <w:color w:val="222222"/>
+          <w:sz w:val="20"/>
+          <w:szCs w:val="20"/>
+          <w:highlight w:val="white"/>
+        </w:rPr>
+        <w:t xml:space="preserve">, </w:t>
+      </w:r>
+      <w:r>
+        <w:rPr>
+          <w:i/>
+          <w:color w:val="222222"/>
+          <w:sz w:val="20"/>
+          <w:szCs w:val="20"/>
+          <w:highlight w:val="white"/>
+        </w:rPr>
+        <w:t>37</w:t>
+      </w:r>
+      <w:r>
+        <w:rPr>
+          <w:color w:val="222222"/>
+          <w:sz w:val="20"/>
+          <w:szCs w:val="20"/>
+          <w:highlight w:val="white"/>
+        </w:rPr>
+        <w:t>(1), 125-136.</w:t>
+      </w:r>
+    </w:p>
+    <w:p>
+      <w:pPr>
+        <w:rPr>
+          <w:i/>
+          <w:iCs/>
+        </w:rPr>
+      </w:pPr>
+      <w:r>
+        <w:rPr>
+          <w:i/>
+          <w:iCs/>
+        </w:rPr>
+        <w:t xml:space="preserve">The largest group they had for oral exams was 45 students, and they had 10 volunteer interviewers. </w:t>
+      </w:r>
+      <w:proofErr w:type="gramStart"/>
+      <w:r>
+        <w:rPr>
+          <w:i/>
+          <w:iCs/>
+        </w:rPr>
+        <w:t>So</w:t>
+      </w:r>
+      <w:proofErr w:type="gramEnd"/>
+      <w:r>
+        <w:rPr>
+          <w:i/>
+          <w:iCs/>
+        </w:rPr>
+        <w:t xml:space="preserve"> 1 to 4.5. </w:t>
+      </w:r>
+    </w:p>
+    <w:p>
+      <w:pPr>
+        <w:rPr>
+          <w:i/>
+          <w:iCs/>
+        </w:rPr>
+      </w:pPr>
+    </w:p>
+    <w:p>
+      <w:pPr>
+        <w:rPr>
+          <w:b/>
+          <w:bCs/>
+        </w:rPr>
+      </w:pPr>
+      <w:r>
+        <w:rPr>
+          <w:b/>
+          <w:bCs/>
+        </w:rPr>
+        <w:t>Time per exam per student</w:t>
+      </w:r>
+    </w:p>
+    <w:p>
+      <w:pPr>
+        <w:rPr>
+          <w:color w:val="222222"/>
+          <w:sz w:val="20"/>
+          <w:szCs w:val="20"/>
+          <w:highlight w:val="white"/>
+        </w:rPr>
+      </w:pPr>
+      <w:proofErr w:type="spellStart"/>
+      <w:r>
+        <w:rPr>
+          <w:color w:val="222222"/>
+          <w:sz w:val="20"/>
+          <w:szCs w:val="20"/>
+          <w:highlight w:val="white"/>
+        </w:rPr>
+        <w:t>Huxham</w:t>
+      </w:r>
+      <w:proofErr w:type="spellEnd"/>
+      <w:r>
+        <w:rPr>
+          <w:color w:val="222222"/>
+          <w:sz w:val="20"/>
+          <w:szCs w:val="20"/>
+          <w:highlight w:val="white"/>
+        </w:rPr>
+        <w:t xml:space="preserve">, M., Campbell, F., &amp; Westwood, J. (2012). Oral versus written assessments: A test of student performance and attitudes. </w:t>
+      </w:r>
+      <w:r>
+        <w:rPr>
+          <w:i/>
+          <w:color w:val="222222"/>
+          <w:sz w:val="20"/>
+          <w:szCs w:val="20"/>
+          <w:highlight w:val="white"/>
+        </w:rPr>
+        <w:t>Assessment &amp; Evaluation in Higher Education</w:t>
+      </w:r>
+      <w:r>
+        <w:rPr>
+          <w:color w:val="222222"/>
+          <w:sz w:val="20"/>
+          <w:szCs w:val="20"/>
+          <w:highlight w:val="white"/>
+        </w:rPr>
+        <w:t xml:space="preserve">, </w:t>
+      </w:r>
+      <w:r>
+        <w:rPr>
+          <w:i/>
+          <w:color w:val="222222"/>
+          <w:sz w:val="20"/>
+          <w:szCs w:val="20"/>
+          <w:highlight w:val="white"/>
+        </w:rPr>
+        <w:t>37</w:t>
+      </w:r>
+      <w:r>
+        <w:rPr>
+          <w:color w:val="222222"/>
+          <w:sz w:val="20"/>
+          <w:szCs w:val="20"/>
+          <w:highlight w:val="white"/>
+        </w:rPr>
+        <w:t>(1), 125-136.</w:t>
+      </w:r>
+    </w:p>
+    <w:p>
+      <w:pPr>
+        <w:rPr>
+          <w:i/>
+          <w:iCs/>
+        </w:rPr>
+      </w:pPr>
+      <w:r>
+        <w:rPr>
+          <w:i/>
+          <w:iCs/>
+        </w:rPr>
+        <w:t>15 minutes</w:t>
+      </w:r>
+    </w:p>
+    <w:p>
+      <w:pPr>
+        <w:rPr>
+          <w:b/>
+          <w:bCs/>
+        </w:rPr>
+      </w:pPr>
+    </w:p>
+    <w:p>
+      <w:pPr>
+        <w:rPr>
+          <w:b/>
+          <w:bCs/>
+        </w:rPr>
+      </w:pPr>
+    </w:p>
+    <w:p>
+      <w:pPr>
+        <w:rPr>
+          <w:b/>
+          <w:bCs/>
+        </w:rPr>
+      </w:pPr>
+      <w:r>
+        <w:rPr>
+          <w:b/>
+          <w:bCs/>
+        </w:rPr>
+        <w:t xml:space="preserve">Ways </w:t>
+      </w:r>
+      <w:proofErr w:type="gramStart"/>
+      <w:r>
+        <w:rPr>
+          <w:b/>
+          <w:bCs/>
+        </w:rPr>
+        <w:t>others</w:t>
+      </w:r>
+      <w:proofErr w:type="gramEnd"/>
+      <w:r>
+        <w:rPr>
+          <w:b/>
+          <w:bCs/>
+        </w:rPr>
+        <w:t xml:space="preserve"> studies handled the biases from oral exams</w:t>
+      </w:r>
+    </w:p>
+    <w:p>
+      <w:pPr>
+        <w:rPr>
+          <w:color w:val="222222"/>
+          <w:sz w:val="20"/>
+          <w:szCs w:val="20"/>
+          <w:highlight w:val="white"/>
+        </w:rPr>
+      </w:pPr>
+      <w:proofErr w:type="spellStart"/>
+      <w:r>
+        <w:rPr>
+          <w:color w:val="222222"/>
+          <w:sz w:val="20"/>
+          <w:szCs w:val="20"/>
+          <w:highlight w:val="white"/>
+        </w:rPr>
+        <w:t>Huxham</w:t>
+      </w:r>
+      <w:proofErr w:type="spellEnd"/>
+      <w:r>
+        <w:rPr>
+          <w:color w:val="222222"/>
+          <w:sz w:val="20"/>
+          <w:szCs w:val="20"/>
+          <w:highlight w:val="white"/>
+        </w:rPr>
+        <w:t xml:space="preserve">, M., Campbell, F., &amp; Westwood, J. (2012). Oral versus written assessments: A test of student performance and attitudes. </w:t>
+      </w:r>
+      <w:r>
+        <w:rPr>
+          <w:i/>
+          <w:color w:val="222222"/>
+          <w:sz w:val="20"/>
+          <w:szCs w:val="20"/>
+          <w:highlight w:val="white"/>
+        </w:rPr>
+        <w:t>Assessment &amp; Evaluation in Higher Education</w:t>
+      </w:r>
+      <w:r>
+        <w:rPr>
+          <w:color w:val="222222"/>
+          <w:sz w:val="20"/>
+          <w:szCs w:val="20"/>
+          <w:highlight w:val="white"/>
+        </w:rPr>
+        <w:t xml:space="preserve">, </w:t>
+      </w:r>
+      <w:r>
+        <w:rPr>
+          <w:i/>
+          <w:color w:val="222222"/>
+          <w:sz w:val="20"/>
+          <w:szCs w:val="20"/>
+          <w:highlight w:val="white"/>
+        </w:rPr>
+        <w:t>37</w:t>
+      </w:r>
+      <w:r>
+        <w:rPr>
+          <w:color w:val="222222"/>
+          <w:sz w:val="20"/>
+          <w:szCs w:val="20"/>
+          <w:highlight w:val="white"/>
+        </w:rPr>
+        <w:t>(1), 125-136.</w:t>
+      </w:r>
+    </w:p>
+    <w:p>
+      <w:pPr>
+        <w:rPr>
+          <w:i/>
+          <w:iCs/>
+        </w:rPr>
+      </w:pPr>
+      <w:r>
+        <w:rPr>
+          <w:i/>
+          <w:iCs/>
+        </w:rPr>
+        <w:t xml:space="preserve">Standard interview protocol, only certain questions </w:t>
+      </w:r>
+    </w:p>
+    <w:p/>
+    <w:p/>
+    <w:p>
+      <w:pPr>
         <w:jc w:val="center"/>
         <w:rPr>
           <w:i/>
@@ -2629,6 +2944,7 @@
           <w:szCs w:val="20"/>
           <w:highlight w:val="white"/>
         </w:rPr>
+        <w:lastRenderedPageBreak/>
         <w:t xml:space="preserve">Gerlt, M., von Platten, J., </w:t>
       </w:r>
       <w:proofErr w:type="spellStart"/>
@@ -3449,7 +3765,7 @@
 </file>
 
 <file path=word/styles.xml><?xml version="1.0" encoding="utf-8"?>
-<w:styles xmlns:mc="http://schemas.openxmlformats.org/markup-compatibility/2006" xmlns:r="http://schemas.openxmlformats.org/officeDocument/2006/relationships" xmlns:w="http://schemas.openxmlformats.org/wordprocessingml/2006/main" xmlns:w14="http://schemas.microsoft.com/office/word/2010/wordml" xmlns:w15="http://schemas.microsoft.com/office/word/2012/wordml" xmlns:w16cex="http://schemas.microsoft.com/office/word/2018/wordml/cex" xmlns:w16cid="http://schemas.microsoft.com/office/word/2016/wordml/cid" xmlns:w16="http://schemas.microsoft.com/office/word/2018/wordml" xmlns:w16sdtdh="http://schemas.microsoft.com/office/word/2020/wordml/sdtdatahash" xmlns:w16se="http://schemas.microsoft.com/office/word/2015/wordml/symex" mc:Ignorable="w14 w15 w16se w16cid w16 w16cex w16sdtdh">
+<w:styles xmlns:mc="http://schemas.openxmlformats.org/markup-compatibility/2006" xmlns:r="http://schemas.openxmlformats.org/officeDocument/2006/relationships" xmlns:w="http://schemas.openxmlformats.org/wordprocessingml/2006/main" xmlns:w14="http://schemas.microsoft.com/office/word/2010/wordml" xmlns:w15="http://schemas.microsoft.com/office/word/2012/wordml" xmlns:w16cex="http://schemas.microsoft.com/office/word/2018/wordml/cex" xmlns:w16cid="http://schemas.microsoft.com/office/word/2016/wordml/cid" xmlns:w16="http://schemas.microsoft.com/office/word/2018/wordml" xmlns:w16du="http://schemas.microsoft.com/office/word/2023/wordml/word16du" xmlns:w16sdtdh="http://schemas.microsoft.com/office/word/2020/wordml/sdtdatahash" xmlns:w16se="http://schemas.microsoft.com/office/word/2015/wordml/symex" mc:Ignorable="w14 w15 w16se w16cid w16 w16cex w16sdtdh w16du">
   <w:docDefaults>
     <w:rPrDefault>
       <w:rPr>

</xml_diff>